<commit_message>
some bug fixing, seems last trainign was good
</commit_message>
<xml_diff>
--- a/Deliverable 3.docx
+++ b/Deliverable 3.docx
@@ -222,8 +222,6 @@
       <w:r>
         <w:t xml:space="preserve"> ratio.</w:t>
       </w:r>
-      <w:bookmarkStart w:id="0" w:name="_GoBack"/>
-      <w:bookmarkEnd w:id="0"/>
     </w:p>
     <w:p>
       <w:pPr>
@@ -334,6 +332,8 @@
       <w:pPr>
         <w:jc w:val="both"/>
       </w:pPr>
+      <w:bookmarkStart w:id="0" w:name="_GoBack"/>
+      <w:bookmarkEnd w:id="0"/>
     </w:p>
     <w:p>
       <w:pPr>
@@ -342,42 +342,6 @@
       <w:r>
         <w:t>In this reference, it is recommended to use something between 128 and 256 nodes. I’ve decided to with 150 to make the computation load a bit lighter.</w:t>
       </w:r>
-    </w:p>
-    <w:p>
-      <w:pPr>
-        <w:jc w:val="both"/>
-      </w:pPr>
-    </w:p>
-    <w:p>
-      <w:pPr>
-        <w:jc w:val="both"/>
-      </w:pPr>
-    </w:p>
-    <w:p>
-      <w:pPr>
-        <w:jc w:val="both"/>
-      </w:pPr>
-      <w:r>
-        <w:tab/>
-      </w:r>
-    </w:p>
-    <w:p>
-      <w:pPr>
-        <w:jc w:val="both"/>
-      </w:pPr>
-    </w:p>
-    <w:p>
-      <w:pPr>
-        <w:jc w:val="both"/>
-      </w:pPr>
-      <w:r>
-        <w:tab/>
-      </w:r>
-    </w:p>
-    <w:p>
-      <w:pPr>
-        <w:jc w:val="both"/>
-      </w:pPr>
     </w:p>
     <w:sectPr>
       <w:pgSz w:w="12240" w:h="15840"/>

</xml_diff>